<commit_message>
Added "Home" button + merges fix + js stuff
Ajout d'un bouton Home dans le header, application des modifications des Assoc (Cécile) + création d'un dossier Template dans js, ainsi que Redirection.js pour éviter d'innonder mes views de script si je décide d'en ajouter par la suite
</commit_message>
<xml_diff>
--- a/Lwiz/Documentation/LB_Documentation_utilisateur.docx
+++ b/Lwiz/Documentation/LB_Documentation_utilisateur.docx
@@ -223,6 +223,13 @@
     </w:p>
     <w:sdt>
       <w:sdtPr>
+        <w:rPr>
+          <w:rFonts w:asciiTheme="minorHAnsi" w:eastAsiaTheme="minorHAnsi" w:hAnsiTheme="minorHAnsi" w:cstheme="minorBidi"/>
+          <w:color w:val="595959" w:themeColor="text1" w:themeTint="A6"/>
+          <w:sz w:val="22"/>
+          <w:szCs w:val="22"/>
+          <w:lang w:eastAsia="en-US"/>
+        </w:rPr>
         <w:id w:val="2038309037"/>
         <w:docPartObj>
           <w:docPartGallery w:val="Table of Contents"/>
@@ -231,13 +238,8 @@
       </w:sdtPr>
       <w:sdtEndPr>
         <w:rPr>
-          <w:rFonts w:asciiTheme="minorHAnsi" w:eastAsiaTheme="minorHAnsi" w:hAnsiTheme="minorHAnsi" w:cstheme="minorBidi"/>
           <w:b/>
           <w:bCs/>
-          <w:color w:val="595959" w:themeColor="text1" w:themeTint="A6"/>
-          <w:sz w:val="22"/>
-          <w:szCs w:val="22"/>
-          <w:lang w:eastAsia="en-US"/>
         </w:rPr>
       </w:sdtEndPr>
       <w:sdtContent>
@@ -271,7 +273,7 @@
           <w:r>
             <w:fldChar w:fldCharType="separate"/>
           </w:r>
-          <w:hyperlink w:anchor="_Toc9711161" w:history="1">
+          <w:hyperlink w:anchor="_Toc10243140" w:history="1">
             <w:r>
               <w:rPr>
                 <w:rStyle w:val="Lienhypertexte"/>
@@ -298,7 +300,7 @@
                 <w:noProof/>
                 <w:webHidden/>
               </w:rPr>
-              <w:instrText xml:space="preserve"> PAGEREF _Toc9711161 \h </w:instrText>
+              <w:instrText xml:space="preserve"> PAGEREF _Toc10243140 \h </w:instrText>
             </w:r>
             <w:r>
               <w:rPr>
@@ -342,13 +344,13 @@
               <w:lang w:eastAsia="fr-FR"/>
             </w:rPr>
           </w:pPr>
-          <w:hyperlink w:anchor="_Toc9711162" w:history="1">
+          <w:hyperlink w:anchor="_Toc10243141" w:history="1">
             <w:r>
               <w:rPr>
                 <w:rStyle w:val="Lienhypertexte"/>
                 <w:noProof/>
               </w:rPr>
-              <w:t>connexion</w:t>
+              <w:t>Connexion</w:t>
             </w:r>
             <w:r>
               <w:rPr>
@@ -369,7 +371,7 @@
                 <w:noProof/>
                 <w:webHidden/>
               </w:rPr>
-              <w:instrText xml:space="preserve"> PAGEREF _Toc9711162 \h </w:instrText>
+              <w:instrText xml:space="preserve"> PAGEREF _Toc10243141 \h </w:instrText>
             </w:r>
             <w:r>
               <w:rPr>
@@ -413,7 +415,7 @@
               <w:lang w:eastAsia="fr-FR"/>
             </w:rPr>
           </w:pPr>
-          <w:hyperlink w:anchor="_Toc9711163" w:history="1">
+          <w:hyperlink w:anchor="_Toc10243142" w:history="1">
             <w:r>
               <w:rPr>
                 <w:rStyle w:val="Lienhypertexte"/>
@@ -440,7 +442,7 @@
                 <w:noProof/>
                 <w:webHidden/>
               </w:rPr>
-              <w:instrText xml:space="preserve"> PAGEREF _Toc9711163 \h </w:instrText>
+              <w:instrText xml:space="preserve"> PAGEREF _Toc10243142 \h </w:instrText>
             </w:r>
             <w:r>
               <w:rPr>
@@ -484,12 +486,83 @@
               <w:lang w:eastAsia="fr-FR"/>
             </w:rPr>
           </w:pPr>
-          <w:hyperlink w:anchor="_Toc9711164" w:history="1">
+          <w:hyperlink w:anchor="_Toc10243143" w:history="1">
             <w:r>
               <w:rPr>
                 <w:rStyle w:val="Lienhypertexte"/>
                 <w:noProof/>
               </w:rPr>
+              <w:t>Autorisation et Accès</w:t>
+            </w:r>
+            <w:r>
+              <w:rPr>
+                <w:noProof/>
+                <w:webHidden/>
+              </w:rPr>
+              <w:tab/>
+            </w:r>
+            <w:r>
+              <w:rPr>
+                <w:noProof/>
+                <w:webHidden/>
+              </w:rPr>
+              <w:fldChar w:fldCharType="begin"/>
+            </w:r>
+            <w:r>
+              <w:rPr>
+                <w:noProof/>
+                <w:webHidden/>
+              </w:rPr>
+              <w:instrText xml:space="preserve"> PAGEREF _Toc10243143 \h </w:instrText>
+            </w:r>
+            <w:r>
+              <w:rPr>
+                <w:noProof/>
+                <w:webHidden/>
+              </w:rPr>
+            </w:r>
+            <w:r>
+              <w:rPr>
+                <w:noProof/>
+                <w:webHidden/>
+              </w:rPr>
+              <w:fldChar w:fldCharType="separate"/>
+            </w:r>
+            <w:r>
+              <w:rPr>
+                <w:noProof/>
+                <w:webHidden/>
+              </w:rPr>
+              <w:t>5</w:t>
+            </w:r>
+            <w:r>
+              <w:rPr>
+                <w:noProof/>
+                <w:webHidden/>
+              </w:rPr>
+              <w:fldChar w:fldCharType="end"/>
+            </w:r>
+          </w:hyperlink>
+        </w:p>
+        <w:p>
+          <w:pPr>
+            <w:pStyle w:val="TM2"/>
+            <w:tabs>
+              <w:tab w:val="right" w:leader="dot" w:pos="8296"/>
+            </w:tabs>
+            <w:rPr>
+              <w:rFonts w:eastAsiaTheme="minorEastAsia"/>
+              <w:noProof/>
+              <w:color w:val="auto"/>
+              <w:lang w:eastAsia="fr-FR"/>
+            </w:rPr>
+          </w:pPr>
+          <w:hyperlink w:anchor="_Toc10243144" w:history="1">
+            <w:r>
+              <w:rPr>
+                <w:rStyle w:val="Lienhypertexte"/>
+                <w:noProof/>
+              </w:rPr>
               <w:t>Deconnexion</w:t>
             </w:r>
             <w:r>
@@ -511,7 +584,7 @@
                 <w:noProof/>
                 <w:webHidden/>
               </w:rPr>
-              <w:instrText xml:space="preserve"> PAGEREF _Toc9711164 \h </w:instrText>
+              <w:instrText xml:space="preserve"> PAGEREF _Toc10243144 \h </w:instrText>
             </w:r>
             <w:r>
               <w:rPr>
@@ -531,7 +604,7 @@
                 <w:noProof/>
                 <w:webHidden/>
               </w:rPr>
-              <w:t>4</w:t>
+              <w:t>5</w:t>
             </w:r>
             <w:r>
               <w:rPr>
@@ -567,8 +640,6 @@
       <w:pPr>
         <w:pStyle w:val="Titre1"/>
       </w:pPr>
-      <w:bookmarkStart w:id="0" w:name="_GoBack"/>
-      <w:bookmarkEnd w:id="0"/>
     </w:p>
     <w:p>
       <w:pPr>
@@ -752,28 +823,30 @@
       <w:pPr>
         <w:pStyle w:val="Titre1"/>
       </w:pPr>
-      <w:bookmarkStart w:id="1" w:name="_Toc9711161"/>
-      <w:r>
-        <w:lastRenderedPageBreak/>
+      <w:bookmarkStart w:id="0" w:name="_Toc10243140"/>
+      <w:r>
         <w:t>Session</w:t>
       </w:r>
+      <w:bookmarkEnd w:id="0"/>
+    </w:p>
+    <w:p>
+      <w:r>
+        <w:t xml:space="preserve">Chaque utilisateur possède un identifiant et mot de passe. Ces identifiants vous serviront à accéder à l’interface de gestion et d’administration du site web MDL. </w:t>
+      </w:r>
+    </w:p>
+    <w:p/>
+    <w:p>
+      <w:pPr>
+        <w:pStyle w:val="Titre2"/>
+      </w:pPr>
+      <w:bookmarkStart w:id="1" w:name="_Toc10243141"/>
+      <w:r>
+        <w:t>C</w:t>
+      </w:r>
+      <w:r>
+        <w:t>onnexion</w:t>
+      </w:r>
       <w:bookmarkEnd w:id="1"/>
-    </w:p>
-    <w:p>
-      <w:r>
-        <w:t xml:space="preserve">Chaque utilisateur possède un identifiant et mot de passe. Ces identifiants vous serviront à accéder à l’interface de gestion et d’administration du site web MDL. </w:t>
-      </w:r>
-    </w:p>
-    <w:p/>
-    <w:p>
-      <w:pPr>
-        <w:pStyle w:val="Titre2"/>
-      </w:pPr>
-      <w:bookmarkStart w:id="2" w:name="_Toc9711162"/>
-      <w:r>
-        <w:t>connexion</w:t>
-      </w:r>
-      <w:bookmarkEnd w:id="2"/>
       <w:r>
         <w:t xml:space="preserve"> </w:t>
       </w:r>
@@ -791,6 +864,7 @@
         <w:rPr>
           <w:noProof/>
         </w:rPr>
+        <w:lastRenderedPageBreak/>
         <w:drawing>
           <wp:inline distT="0" distB="0" distL="0" distR="0" wp14:anchorId="70301AA5" wp14:editId="2D4F5BE1">
             <wp:extent cx="4209524" cy="4314286"/>
@@ -870,15 +944,21 @@
       <w:pPr>
         <w:pStyle w:val="Titre1"/>
       </w:pPr>
-      <w:bookmarkStart w:id="3" w:name="_Toc9711163"/>
+      <w:bookmarkStart w:id="2" w:name="_Toc10243142"/>
       <w:r>
         <w:t>Navigation</w:t>
       </w:r>
-      <w:bookmarkEnd w:id="3"/>
-    </w:p>
-    <w:p>
-      <w:r>
-        <w:t xml:space="preserve">La connexion vous renverra dans une page d’accueil. Un entête apparaîtra une fois connecté. Vous n’avez plus qu’à cliquer sur la section de votre choix pour accéder à cette dernière, ou « Home » pour revenir à l’accueil. </w:t>
+      <w:bookmarkEnd w:id="2"/>
+    </w:p>
+    <w:p>
+      <w:r>
+        <w:t>La connexion vous renverra dans une page d’accueil. Un entête apparaîtra une fois connecté. Vous n’avez plus qu’à cliquer sur la section de votre choix pour accéder à cette dernière</w:t>
+      </w:r>
+      <w:r>
+        <w:t>.</w:t>
+      </w:r>
+      <w:r>
+        <w:t xml:space="preserve"> </w:t>
       </w:r>
     </w:p>
     <w:p>
@@ -890,10 +970,10 @@
           <w:noProof/>
         </w:rPr>
         <w:drawing>
-          <wp:inline distT="0" distB="0" distL="0" distR="0" wp14:anchorId="14FA0BB1" wp14:editId="2588E7DC">
-            <wp:extent cx="5274310" cy="349250"/>
-            <wp:effectExtent l="0" t="0" r="2540" b="0"/>
-            <wp:docPr id="4" name="Image 4"/>
+          <wp:inline distT="0" distB="0" distL="0" distR="0" wp14:anchorId="68B3B9F8" wp14:editId="2A2DD531">
+            <wp:extent cx="5274310" cy="353695"/>
+            <wp:effectExtent l="0" t="0" r="2540" b="8255"/>
+            <wp:docPr id="5" name="Image 5"/>
             <wp:cNvGraphicFramePr>
               <a:graphicFrameLocks xmlns:a="http://schemas.openxmlformats.org/drawingml/2006/main" noChangeAspect="1"/>
             </wp:cNvGraphicFramePr>
@@ -913,7 +993,7 @@
                   <pic:spPr>
                     <a:xfrm>
                       <a:off x="0" y="0"/>
-                      <a:ext cx="5274310" cy="349250"/>
+                      <a:ext cx="5274310" cy="353695"/>
                     </a:xfrm>
                     <a:prstGeom prst="rect">
                       <a:avLst/>
@@ -926,6 +1006,51 @@
         </w:drawing>
       </w:r>
     </w:p>
+    <w:p/>
+    <w:p>
+      <w:pPr>
+        <w:pStyle w:val="Titre2"/>
+      </w:pPr>
+      <w:bookmarkStart w:id="3" w:name="_Toc10243143"/>
+      <w:r>
+        <w:t xml:space="preserve">Autorisation et </w:t>
+      </w:r>
+      <w:r>
+        <w:t>A</w:t>
+      </w:r>
+      <w:r>
+        <w:t>cc</w:t>
+      </w:r>
+      <w:r>
+        <w:t>è</w:t>
+      </w:r>
+      <w:r>
+        <w:t>s</w:t>
+      </w:r>
+      <w:bookmarkEnd w:id="3"/>
+    </w:p>
+    <w:p>
+      <w:r>
+        <w:t>Certaines parties du site sont interdits</w:t>
+      </w:r>
+      <w:r>
+        <w:t xml:space="preserve"> à certains utilisateurs. Si, lors de votre navigation, vous atterrissez sur la page « Accès refusé », </w:t>
+      </w:r>
+      <w:r>
+        <w:t xml:space="preserve">cela veut dire que vous ne possédez pas les permissions nécessaires pour ajouter, modifier ou supprimer des données. </w:t>
+      </w:r>
+      <w:r>
+        <w:t>Dans cette situation, vous pouvez toujours retourner au menu en cliquant sur « R</w:t>
+      </w:r>
+      <w:bookmarkStart w:id="4" w:name="_GoBack"/>
+      <w:bookmarkEnd w:id="4"/>
+      <w:r>
+        <w:t>etourner à la page d’accueil »</w:t>
+      </w:r>
+      <w:r>
+        <w:t xml:space="preserve"> </w:t>
+      </w:r>
+    </w:p>
     <w:p>
       <w:pPr>
         <w:jc w:val="center"/>
@@ -935,17 +1060,19 @@
       <w:pPr>
         <w:pStyle w:val="Titre2"/>
       </w:pPr>
-      <w:bookmarkStart w:id="4" w:name="_Toc9711164"/>
+      <w:bookmarkStart w:id="5" w:name="_Toc10243144"/>
       <w:r>
         <w:t>Deconnexion</w:t>
       </w:r>
-      <w:bookmarkEnd w:id="4"/>
+      <w:bookmarkEnd w:id="5"/>
     </w:p>
     <w:p>
       <w:r>
         <w:t xml:space="preserve">Pour vous déconnecter, il suffit tout simplement de cliquer sur le bouton « Se déconnecter » qui se situe à droite de l’entête. </w:t>
       </w:r>
     </w:p>
+    <w:p/>
+    <w:p/>
     <w:sectPr>
       <w:footerReference w:type="default" r:id="rId11"/>
       <w:pgSz w:w="11906" w:h="16838" w:code="9"/>
@@ -1674,6 +1801,7 @@
     <w:lsdException w:name="HTML Sample" w:semiHidden="1" w:unhideWhenUsed="1"/>
     <w:lsdException w:name="HTML Typewriter" w:semiHidden="1" w:unhideWhenUsed="1"/>
     <w:lsdException w:name="HTML Variable" w:semiHidden="1" w:unhideWhenUsed="1"/>
+    <w:lsdException w:name="Normal Table" w:semiHidden="1" w:unhideWhenUsed="1"/>
     <w:lsdException w:name="annotation subject" w:semiHidden="1" w:unhideWhenUsed="1"/>
     <w:lsdException w:name="No List" w:semiHidden="1" w:unhideWhenUsed="1"/>
     <w:lsdException w:name="Outline List 1" w:semiHidden="1" w:unhideWhenUsed="1"/>
@@ -1719,9 +1847,11 @@
     <w:lsdException w:name="Table Subtle 1" w:semiHidden="1" w:unhideWhenUsed="1"/>
     <w:lsdException w:name="Table Subtle 2" w:semiHidden="1" w:unhideWhenUsed="1"/>
     <w:lsdException w:name="Table Web 1" w:semiHidden="1" w:unhideWhenUsed="1"/>
+    <w:lsdException w:name="Table Web 2" w:semiHidden="1" w:unhideWhenUsed="1"/>
     <w:lsdException w:name="Table Web 3" w:semiHidden="1" w:unhideWhenUsed="1"/>
     <w:lsdException w:name="Balloon Text" w:semiHidden="1" w:unhideWhenUsed="1"/>
     <w:lsdException w:name="Table Grid" w:uiPriority="39"/>
+    <w:lsdException w:name="Table Theme" w:semiHidden="1" w:unhideWhenUsed="1"/>
     <w:lsdException w:name="Placeholder Text" w:semiHidden="1"/>
     <w:lsdException w:name="No Spacing" w:semiHidden="1" w:uiPriority="1" w:unhideWhenUsed="1" w:qFormat="1"/>
     <w:lsdException w:name="Light Shading" w:uiPriority="60"/>
@@ -3244,7 +3374,7 @@
 </file>
 
 <file path=customXml/itemProps1.xml><?xml version="1.0" encoding="utf-8"?>
-<ds:datastoreItem xmlns:ds="http://schemas.openxmlformats.org/officeDocument/2006/customXml" ds:itemID="{375E9808-3ACD-4B36-B0B1-B7D3428A68FF}">
+<ds:datastoreItem xmlns:ds="http://schemas.openxmlformats.org/officeDocument/2006/customXml" ds:itemID="{2BD71542-E9C5-4FAA-B497-CCAF9838FD1F}">
   <ds:schemaRefs>
     <ds:schemaRef ds:uri="http://schemas.openxmlformats.org/officeDocument/2006/bibliography"/>
   </ds:schemaRefs>

</xml_diff>